<commit_message>
Implemented Dec 19 2025 feedback
</commit_message>
<xml_diff>
--- a/docassemble/PetitionForRuleToShowCauseFamily/data/templates/word_petition_rule_family.docx
+++ b/docassemble/PetitionForRuleToShowCauseFamily/data/templates/word_petition_rule_family.docx
@@ -8,14 +8,18 @@
         <w:tabs>
           <w:tab w:val="left" w:pos="6110"/>
         </w:tabs>
-        <w:ind w:left="1026"/>
+        <w:ind w:left="0"/>
         <w:jc w:val="center"/>
       </w:pPr>
       <w:r>
         <w:t xml:space="preserve">IN THE CIRCUIT COURT OF </w:t>
       </w:r>
       <w:r>
-        <w:t>{{trial_</w:t>
+        <w:t>{{</w:t>
+      </w:r>
+      <w:proofErr w:type="spellStart"/>
+      <w:r>
+        <w:t>trial_</w:t>
       </w:r>
       <w:proofErr w:type="gramStart"/>
       <w:r>
@@ -27,7 +31,11 @@
       </w:r>
       <w:proofErr w:type="gramStart"/>
       <w:r>
-        <w:t>county.upper()}}</w:t>
+        <w:t>county.upper</w:t>
+      </w:r>
+      <w:proofErr w:type="spellEnd"/>
+      <w:r>
+        <w:t>()}}</w:t>
       </w:r>
       <w:proofErr w:type="gramEnd"/>
       <w:r>
@@ -57,13 +65,16 @@
         <w:tblLook w:val="04A0" w:firstRow="1" w:lastRow="0" w:firstColumn="1" w:lastColumn="0" w:noHBand="0" w:noVBand="1"/>
       </w:tblPr>
       <w:tblGrid>
-        <w:gridCol w:w="3812"/>
-        <w:gridCol w:w="796"/>
-        <w:gridCol w:w="397"/>
-        <w:gridCol w:w="3833"/>
-        <w:gridCol w:w="1098"/>
+        <w:gridCol w:w="4364"/>
+        <w:gridCol w:w="701"/>
+        <w:gridCol w:w="368"/>
+        <w:gridCol w:w="3551"/>
+        <w:gridCol w:w="952"/>
       </w:tblGrid>
       <w:tr>
+        <w:trPr>
+          <w:trHeight w:val="266"/>
+        </w:trPr>
         <w:tc>
           <w:tcPr>
             <w:tcW w:w="3812" w:type="dxa"/>
@@ -84,6 +95,8 @@
             <w:r>
               <w:rPr>
                 <w:b/>
+                <w:sz w:val="12"/>
+                <w:szCs w:val="12"/>
               </w:rPr>
               <w:t xml:space="preserve">{% if </w:t>
             </w:r>
@@ -91,6 +104,8 @@
             <w:r>
               <w:rPr>
                 <w:b/>
+                <w:sz w:val="12"/>
+                <w:szCs w:val="12"/>
               </w:rPr>
               <w:t>in_re_check</w:t>
             </w:r>
@@ -98,6 +113,8 @@
             <w:r>
               <w:rPr>
                 <w:b/>
+                <w:sz w:val="12"/>
+                <w:szCs w:val="12"/>
               </w:rPr>
               <w:t xml:space="preserve"> </w:t>
             </w:r>
@@ -105,17 +122,39 @@
             <w:r>
               <w:rPr>
                 <w:b/>
-              </w:rPr>
-              <w:t>%}{</w:t>
+                <w:sz w:val="12"/>
+                <w:szCs w:val="12"/>
+              </w:rPr>
+              <w:t>%}</w:t>
+            </w:r>
+            <w:r>
+              <w:rPr>
+                <w:b/>
+              </w:rPr>
+              <w:t>In</w:t>
             </w:r>
             <w:proofErr w:type="gramEnd"/>
             <w:r>
               <w:rPr>
                 <w:b/>
               </w:rPr>
-              <w:t>{</w:t>
+              <w:t xml:space="preserve"> </w:t>
+            </w:r>
+            <w:proofErr w:type="gramStart"/>
+            <w:r>
+              <w:rPr>
+                <w:b/>
+              </w:rPr>
+              <w:t xml:space="preserve">re: </w:t>
+            </w:r>
+            <w:r>
+              <w:rPr>
+                <w:b/>
+              </w:rPr>
+              <w:t>{{</w:t>
             </w:r>
             <w:proofErr w:type="spellStart"/>
+            <w:proofErr w:type="gramEnd"/>
             <w:r>
               <w:rPr>
                 <w:b/>
@@ -128,12 +167,22 @@
               <w:rPr>
                 <w:b/>
               </w:rPr>
-              <w:t>}}{</w:t>
+              <w:t>}}</w:t>
+            </w:r>
+            <w:r>
+              <w:rPr>
+                <w:b/>
+                <w:sz w:val="12"/>
+                <w:szCs w:val="12"/>
+              </w:rPr>
+              <w:t>{</w:t>
             </w:r>
             <w:proofErr w:type="gramEnd"/>
             <w:r>
               <w:rPr>
                 <w:b/>
+                <w:sz w:val="12"/>
+                <w:szCs w:val="12"/>
               </w:rPr>
               <w:t>% endif %}</w:t>
             </w:r>
@@ -362,13 +411,67 @@
               <w:rPr>
                 <w:b/>
               </w:rPr>
-              <w:t>{{users[0].</w:t>
+              <w:t xml:space="preserve">{% if </w:t>
             </w:r>
             <w:proofErr w:type="spellStart"/>
             <w:r>
               <w:rPr>
                 <w:b/>
               </w:rPr>
+              <w:t>party_label</w:t>
+            </w:r>
+            <w:proofErr w:type="spellEnd"/>
+            <w:r>
+              <w:rPr>
+                <w:b/>
+              </w:rPr>
+              <w:t xml:space="preserve"> == “plaintiff” or </w:t>
+            </w:r>
+            <w:proofErr w:type="spellStart"/>
+            <w:r>
+              <w:rPr>
+                <w:b/>
+              </w:rPr>
+              <w:t>party_label</w:t>
+            </w:r>
+            <w:proofErr w:type="spellEnd"/>
+            <w:r>
+              <w:rPr>
+                <w:b/>
+              </w:rPr>
+              <w:t xml:space="preserve"> == “petitioner” </w:t>
+            </w:r>
+            <w:proofErr w:type="gramStart"/>
+            <w:r>
+              <w:rPr>
+                <w:b/>
+              </w:rPr>
+              <w:t>%</w:t>
+            </w:r>
+            <w:r>
+              <w:rPr>
+                <w:b/>
+              </w:rPr>
+              <w:t>}</w:t>
+            </w:r>
+            <w:r>
+              <w:rPr>
+                <w:b/>
+              </w:rPr>
+              <w:t>{</w:t>
+            </w:r>
+            <w:proofErr w:type="gramEnd"/>
+            <w:r>
+              <w:rPr>
+                <w:b/>
+              </w:rPr>
+              <w:t>{users[0].</w:t>
+            </w:r>
+            <w:proofErr w:type="spellStart"/>
+            <w:r>
+              <w:rPr>
+                <w:b/>
+              </w:rPr>
               <w:t>name_</w:t>
             </w:r>
             <w:proofErr w:type="gramStart"/>
@@ -390,7 +493,115 @@
               <w:rPr>
                 <w:b/>
               </w:rPr>
-              <w:t>)}}</w:t>
+              <w:t>)</w:t>
+            </w:r>
+            <w:proofErr w:type="gramStart"/>
+            <w:r>
+              <w:rPr>
+                <w:b/>
+              </w:rPr>
+              <w:t>}</w:t>
+            </w:r>
+            <w:r>
+              <w:rPr>
+                <w:b/>
+              </w:rPr>
+              <w:t>}</w:t>
+            </w:r>
+            <w:r>
+              <w:rPr>
+                <w:b/>
+              </w:rPr>
+              <w:t>{</w:t>
+            </w:r>
+            <w:proofErr w:type="gramEnd"/>
+            <w:r>
+              <w:rPr>
+                <w:b/>
+              </w:rPr>
+              <w:t xml:space="preserve">% else </w:t>
+            </w:r>
+            <w:proofErr w:type="gramStart"/>
+            <w:r>
+              <w:rPr>
+                <w:b/>
+              </w:rPr>
+              <w:t>%</w:t>
+            </w:r>
+            <w:r>
+              <w:rPr>
+                <w:b/>
+              </w:rPr>
+              <w:t>}</w:t>
+            </w:r>
+            <w:r>
+              <w:rPr>
+                <w:b/>
+              </w:rPr>
+              <w:t>{</w:t>
+            </w:r>
+            <w:proofErr w:type="gramEnd"/>
+            <w:r>
+              <w:rPr>
+                <w:b/>
+              </w:rPr>
+              <w:t>{</w:t>
+            </w:r>
+            <w:proofErr w:type="spellStart"/>
+            <w:r>
+              <w:rPr>
+                <w:b/>
+              </w:rPr>
+              <w:t>other_parties</w:t>
+            </w:r>
+            <w:proofErr w:type="spellEnd"/>
+            <w:r>
+              <w:rPr>
+                <w:b/>
+              </w:rPr>
+              <w:t>[0].</w:t>
+            </w:r>
+            <w:proofErr w:type="spellStart"/>
+            <w:r>
+              <w:rPr>
+                <w:b/>
+              </w:rPr>
+              <w:t>name_</w:t>
+            </w:r>
+            <w:proofErr w:type="gramStart"/>
+            <w:r>
+              <w:rPr>
+                <w:b/>
+              </w:rPr>
+              <w:t>full</w:t>
+            </w:r>
+            <w:proofErr w:type="spellEnd"/>
+            <w:r>
+              <w:rPr>
+                <w:b/>
+              </w:rPr>
+              <w:t>(</w:t>
+            </w:r>
+            <w:proofErr w:type="gramEnd"/>
+            <w:r>
+              <w:rPr>
+                <w:b/>
+              </w:rPr>
+              <w:t>)</w:t>
+            </w:r>
+            <w:proofErr w:type="gramStart"/>
+            <w:r>
+              <w:rPr>
+                <w:b/>
+              </w:rPr>
+              <w:t>}}{</w:t>
+            </w:r>
+            <w:proofErr w:type="gramEnd"/>
+            <w:r>
+              <w:rPr>
+                <w:b/>
+              </w:rPr>
+              <w:t>% endif %}</w:t>
             </w:r>
           </w:p>
         </w:tc>
@@ -726,13 +937,171 @@
               <w:rPr>
                 <w:b/>
               </w:rPr>
-              <w:t>{{</w:t>
+              <w:t xml:space="preserve">{% if </w:t>
             </w:r>
             <w:proofErr w:type="spellStart"/>
             <w:r>
               <w:rPr>
                 <w:b/>
               </w:rPr>
+              <w:t>party_label</w:t>
+            </w:r>
+            <w:proofErr w:type="spellEnd"/>
+            <w:r>
+              <w:rPr>
+                <w:b/>
+              </w:rPr>
+              <w:t xml:space="preserve"> == “</w:t>
+            </w:r>
+            <w:r>
+              <w:rPr>
+                <w:b/>
+              </w:rPr>
+              <w:t>defendant</w:t>
+            </w:r>
+            <w:r>
+              <w:rPr>
+                <w:b/>
+              </w:rPr>
+              <w:t xml:space="preserve">” or </w:t>
+            </w:r>
+            <w:proofErr w:type="spellStart"/>
+            <w:r>
+              <w:rPr>
+                <w:b/>
+              </w:rPr>
+              <w:t>party_label</w:t>
+            </w:r>
+            <w:proofErr w:type="spellEnd"/>
+            <w:r>
+              <w:rPr>
+                <w:b/>
+              </w:rPr>
+              <w:t xml:space="preserve"> == “</w:t>
+            </w:r>
+            <w:r>
+              <w:rPr>
+                <w:b/>
+              </w:rPr>
+              <w:t>respondent</w:t>
+            </w:r>
+            <w:r>
+              <w:rPr>
+                <w:b/>
+              </w:rPr>
+              <w:t xml:space="preserve">” </w:t>
+            </w:r>
+            <w:proofErr w:type="gramStart"/>
+            <w:r>
+              <w:rPr>
+                <w:b/>
+              </w:rPr>
+              <w:t>%</w:t>
+            </w:r>
+            <w:r>
+              <w:rPr>
+                <w:b/>
+              </w:rPr>
+              <w:t>}</w:t>
+            </w:r>
+            <w:r>
+              <w:rPr>
+                <w:b/>
+              </w:rPr>
+              <w:t>{</w:t>
+            </w:r>
+            <w:proofErr w:type="gramEnd"/>
+            <w:r>
+              <w:rPr>
+                <w:b/>
+              </w:rPr>
+              <w:t>{users[0].</w:t>
+            </w:r>
+            <w:proofErr w:type="spellStart"/>
+            <w:r>
+              <w:rPr>
+                <w:b/>
+              </w:rPr>
+              <w:t>name_</w:t>
+            </w:r>
+            <w:proofErr w:type="gramStart"/>
+            <w:r>
+              <w:rPr>
+                <w:b/>
+              </w:rPr>
+              <w:t>full</w:t>
+            </w:r>
+            <w:proofErr w:type="spellEnd"/>
+            <w:r>
+              <w:rPr>
+                <w:b/>
+              </w:rPr>
+              <w:t>(</w:t>
+            </w:r>
+            <w:proofErr w:type="gramEnd"/>
+            <w:r>
+              <w:rPr>
+                <w:b/>
+              </w:rPr>
+              <w:t>)</w:t>
+            </w:r>
+            <w:proofErr w:type="gramStart"/>
+            <w:r>
+              <w:rPr>
+                <w:b/>
+              </w:rPr>
+              <w:t>}</w:t>
+            </w:r>
+            <w:r>
+              <w:rPr>
+                <w:b/>
+              </w:rPr>
+              <w:t>}</w:t>
+            </w:r>
+            <w:r>
+              <w:rPr>
+                <w:b/>
+              </w:rPr>
+              <w:t>{</w:t>
+            </w:r>
+            <w:proofErr w:type="gramEnd"/>
+            <w:r>
+              <w:rPr>
+                <w:b/>
+              </w:rPr>
+              <w:t xml:space="preserve">% else </w:t>
+            </w:r>
+            <w:proofErr w:type="gramStart"/>
+            <w:r>
+              <w:rPr>
+                <w:b/>
+              </w:rPr>
+              <w:t>%</w:t>
+            </w:r>
+            <w:r>
+              <w:rPr>
+                <w:b/>
+              </w:rPr>
+              <w:t>}</w:t>
+            </w:r>
+            <w:r>
+              <w:rPr>
+                <w:b/>
+              </w:rPr>
+              <w:t>{</w:t>
+            </w:r>
+            <w:proofErr w:type="gramEnd"/>
+            <w:r>
+              <w:rPr>
+                <w:b/>
+              </w:rPr>
+              <w:t>{</w:t>
+            </w:r>
+            <w:proofErr w:type="spellStart"/>
+            <w:r>
+              <w:rPr>
+                <w:b/>
+              </w:rPr>
               <w:t>other_parties</w:t>
             </w:r>
             <w:proofErr w:type="spellEnd"/>
@@ -768,7 +1137,21 @@
               <w:rPr>
                 <w:b/>
               </w:rPr>
-              <w:t>)}}</w:t>
+              <w:t>)</w:t>
+            </w:r>
+            <w:proofErr w:type="gramStart"/>
+            <w:r>
+              <w:rPr>
+                <w:b/>
+              </w:rPr>
+              <w:t>}}{</w:t>
+            </w:r>
+            <w:proofErr w:type="gramEnd"/>
+            <w:r>
+              <w:rPr>
+                <w:b/>
+              </w:rPr>
+              <w:t>% endif %}</w:t>
             </w:r>
           </w:p>
         </w:tc>
@@ -1056,9 +1439,33 @@
         <w:rPr>
           <w:b/>
         </w:rPr>
-        <w:t>child_support_violation</w:t>
-      </w:r>
-      <w:proofErr w:type="spellEnd"/>
+        <w:t>v</w:t>
+      </w:r>
+      <w:r>
+        <w:rPr>
+          <w:b/>
+        </w:rPr>
+        <w:t>i</w:t>
+      </w:r>
+      <w:r>
+        <w:rPr>
+          <w:b/>
+        </w:rPr>
+        <w:t>olation</w:t>
+      </w:r>
+      <w:r>
+        <w:rPr>
+          <w:b/>
+        </w:rPr>
+        <w:t>_type</w:t>
+      </w:r>
+      <w:proofErr w:type="spellEnd"/>
+      <w:r>
+        <w:rPr>
+          <w:b/>
+        </w:rPr>
+        <w:t xml:space="preserve"> == “child”</w:t>
+      </w:r>
       <w:r>
         <w:rPr>
           <w:b/>
@@ -1076,7 +1483,6 @@
         </w:tabs>
         <w:spacing w:line="360" w:lineRule="auto"/>
         <w:ind w:left="-1" w:right="501" w:firstLine="720"/>
-        <w:jc w:val="both"/>
       </w:pPr>
       <w:r>
         <w:t>Now comes</w:t>
@@ -1182,7 +1588,6 @@
         </w:tabs>
         <w:spacing w:line="360" w:lineRule="auto"/>
         <w:ind w:right="657"/>
-        <w:jc w:val="both"/>
       </w:pPr>
       <w:r>
         <w:t>{{</w:t>
@@ -1308,7 +1713,10 @@
         <w:t xml:space="preserve"> </w:t>
       </w:r>
       <w:r>
-        <w:t>Civil Contempt of Court for their refusal to pay child support and/or other child-related expenses pursuant this Court's order.</w:t>
+        <w:t xml:space="preserve">Civil Contempt of Court for their refusal </w:t>
+      </w:r>
+      <w:r>
+        <w:t>to pay child support and/or other child-related expenses pursuant this Court's order.</w:t>
       </w:r>
       <w:r>
         <w:rPr>
@@ -1347,7 +1755,6 @@
         </w:tabs>
         <w:spacing w:before="0" w:line="275" w:lineRule="exact"/>
         <w:ind w:left="720" w:hanging="360"/>
-        <w:jc w:val="both"/>
         <w:rPr>
           <w:sz w:val="24"/>
           <w:szCs w:val="24"/>
@@ -1463,7 +1870,55 @@
           <w:sz w:val="24"/>
           <w:szCs w:val="24"/>
         </w:rPr>
-        <w:t>}}.{% else %}Said action is pending and unresolved before this court.{% endif %}</w:t>
+        <w:t>}</w:t>
+      </w:r>
+      <w:proofErr w:type="gramStart"/>
+      <w:r>
+        <w:rPr>
+          <w:sz w:val="24"/>
+          <w:szCs w:val="24"/>
+        </w:rPr>
+        <w:t>}.{</w:t>
+      </w:r>
+      <w:proofErr w:type="gramEnd"/>
+      <w:r>
+        <w:rPr>
+          <w:sz w:val="24"/>
+          <w:szCs w:val="24"/>
+        </w:rPr>
+        <w:t xml:space="preserve">% else </w:t>
+      </w:r>
+      <w:proofErr w:type="gramStart"/>
+      <w:r>
+        <w:rPr>
+          <w:sz w:val="24"/>
+          <w:szCs w:val="24"/>
+        </w:rPr>
+        <w:t>%}Said</w:t>
+      </w:r>
+      <w:proofErr w:type="gramEnd"/>
+      <w:r>
+        <w:rPr>
+          <w:sz w:val="24"/>
+          <w:szCs w:val="24"/>
+        </w:rPr>
+        <w:t xml:space="preserve"> action is pending and unresolved before this </w:t>
+      </w:r>
+      <w:proofErr w:type="gramStart"/>
+      <w:r>
+        <w:rPr>
+          <w:sz w:val="24"/>
+          <w:szCs w:val="24"/>
+        </w:rPr>
+        <w:t>court.{</w:t>
+      </w:r>
+      <w:proofErr w:type="gramEnd"/>
+      <w:r>
+        <w:rPr>
+          <w:sz w:val="24"/>
+          <w:szCs w:val="24"/>
+        </w:rPr>
+        <w:t>% endif %}</w:t>
       </w:r>
     </w:p>
     <w:p>
@@ -1480,7 +1935,230 @@
         </w:tabs>
         <w:spacing w:line="275" w:lineRule="exact"/>
         <w:ind w:left="720" w:hanging="360"/>
-        <w:jc w:val="both"/>
+        <w:rPr>
+          <w:sz w:val="24"/>
+          <w:szCs w:val="24"/>
+        </w:rPr>
+      </w:pPr>
+      <w:r>
+        <w:rPr>
+          <w:sz w:val="24"/>
+          <w:szCs w:val="24"/>
+        </w:rPr>
+        <w:t xml:space="preserve">{% if </w:t>
+      </w:r>
+      <w:proofErr w:type="spellStart"/>
+      <w:proofErr w:type="gramStart"/>
+      <w:r>
+        <w:rPr>
+          <w:sz w:val="24"/>
+          <w:szCs w:val="24"/>
+        </w:rPr>
+        <w:t>children.number</w:t>
+      </w:r>
+      <w:proofErr w:type="gramEnd"/>
+      <w:r>
+        <w:rPr>
+          <w:sz w:val="24"/>
+          <w:szCs w:val="24"/>
+        </w:rPr>
+        <w:t>_</w:t>
+      </w:r>
+      <w:proofErr w:type="gramStart"/>
+      <w:r>
+        <w:rPr>
+          <w:sz w:val="24"/>
+          <w:szCs w:val="24"/>
+        </w:rPr>
+        <w:t>gathered</w:t>
+      </w:r>
+      <w:proofErr w:type="spellEnd"/>
+      <w:r>
+        <w:rPr>
+          <w:sz w:val="24"/>
+          <w:szCs w:val="24"/>
+        </w:rPr>
+        <w:t>(</w:t>
+      </w:r>
+      <w:proofErr w:type="gramEnd"/>
+      <w:r>
+        <w:rPr>
+          <w:sz w:val="24"/>
+          <w:szCs w:val="24"/>
+        </w:rPr>
+        <w:t xml:space="preserve">) &gt; 1 </w:t>
+      </w:r>
+      <w:proofErr w:type="gramStart"/>
+      <w:r>
+        <w:rPr>
+          <w:sz w:val="24"/>
+          <w:szCs w:val="24"/>
+        </w:rPr>
+        <w:t>%}{</w:t>
+      </w:r>
+      <w:proofErr w:type="gramEnd"/>
+      <w:r>
+        <w:rPr>
+          <w:sz w:val="24"/>
+          <w:szCs w:val="24"/>
+        </w:rPr>
+        <w:t>{</w:t>
+      </w:r>
+      <w:proofErr w:type="spellStart"/>
+      <w:proofErr w:type="gramStart"/>
+      <w:r>
+        <w:rPr>
+          <w:sz w:val="24"/>
+          <w:szCs w:val="24"/>
+        </w:rPr>
+        <w:t>children.number</w:t>
+      </w:r>
+      <w:proofErr w:type="gramEnd"/>
+      <w:r>
+        <w:rPr>
+          <w:sz w:val="24"/>
+          <w:szCs w:val="24"/>
+        </w:rPr>
+        <w:t>_</w:t>
+      </w:r>
+      <w:proofErr w:type="gramStart"/>
+      <w:r>
+        <w:rPr>
+          <w:sz w:val="24"/>
+          <w:szCs w:val="24"/>
+        </w:rPr>
+        <w:t>gathered</w:t>
+      </w:r>
+      <w:proofErr w:type="spellEnd"/>
+      <w:r>
+        <w:rPr>
+          <w:sz w:val="24"/>
+          <w:szCs w:val="24"/>
+        </w:rPr>
+        <w:t>(</w:t>
+      </w:r>
+      <w:proofErr w:type="gramEnd"/>
+      <w:r>
+        <w:rPr>
+          <w:sz w:val="24"/>
+          <w:szCs w:val="24"/>
+        </w:rPr>
+        <w:t xml:space="preserve">)}} children </w:t>
+      </w:r>
+      <w:proofErr w:type="gramStart"/>
+      <w:r>
+        <w:rPr>
+          <w:sz w:val="24"/>
+          <w:szCs w:val="24"/>
+        </w:rPr>
+        <w:t>were{</w:t>
+      </w:r>
+      <w:proofErr w:type="gramEnd"/>
+      <w:r>
+        <w:rPr>
+          <w:sz w:val="24"/>
+          <w:szCs w:val="24"/>
+        </w:rPr>
+        <w:t xml:space="preserve">% </w:t>
+      </w:r>
+      <w:proofErr w:type="gramStart"/>
+      <w:r>
+        <w:rPr>
+          <w:sz w:val="24"/>
+          <w:szCs w:val="24"/>
+        </w:rPr>
+        <w:t>else %}</w:t>
+      </w:r>
+      <w:proofErr w:type="gramEnd"/>
+      <w:r>
+        <w:rPr>
+          <w:sz w:val="24"/>
+          <w:szCs w:val="24"/>
+        </w:rPr>
+        <w:t xml:space="preserve"> 1 child </w:t>
+      </w:r>
+      <w:proofErr w:type="gramStart"/>
+      <w:r>
+        <w:rPr>
+          <w:sz w:val="24"/>
+          <w:szCs w:val="24"/>
+        </w:rPr>
+        <w:t>was{</w:t>
+      </w:r>
+      <w:proofErr w:type="gramEnd"/>
+      <w:r>
+        <w:rPr>
+          <w:sz w:val="24"/>
+          <w:szCs w:val="24"/>
+        </w:rPr>
+        <w:t xml:space="preserve">% </w:t>
+      </w:r>
+      <w:proofErr w:type="gramStart"/>
+      <w:r>
+        <w:rPr>
+          <w:sz w:val="24"/>
+          <w:szCs w:val="24"/>
+        </w:rPr>
+        <w:t>endif %}</w:t>
+      </w:r>
+      <w:proofErr w:type="gramEnd"/>
+      <w:r>
+        <w:rPr>
+          <w:sz w:val="24"/>
+          <w:szCs w:val="24"/>
+        </w:rPr>
+        <w:t xml:space="preserve"> born to the parties, </w:t>
+      </w:r>
+      <w:proofErr w:type="gramStart"/>
+      <w:r>
+        <w:rPr>
+          <w:sz w:val="24"/>
+          <w:szCs w:val="24"/>
+        </w:rPr>
+        <w:t>namely</w:t>
+      </w:r>
+      <w:r>
+        <w:rPr>
+          <w:rFonts w:eastAsia="Segoe UI Emoji"/>
+          <w:sz w:val="24"/>
+          <w:szCs w:val="24"/>
+        </w:rPr>
+        <w:t>{</w:t>
+      </w:r>
+      <w:proofErr w:type="gramEnd"/>
+      <w:r>
+        <w:rPr>
+          <w:rFonts w:eastAsia="Segoe UI Emoji"/>
+          <w:sz w:val="24"/>
+          <w:szCs w:val="24"/>
+        </w:rPr>
+        <w:t xml:space="preserve">% for child in </w:t>
+      </w:r>
+      <w:proofErr w:type="gramStart"/>
+      <w:r>
+        <w:rPr>
+          <w:rFonts w:eastAsia="Segoe UI Emoji"/>
+          <w:sz w:val="24"/>
+          <w:szCs w:val="24"/>
+        </w:rPr>
+        <w:t>children %}</w:t>
+      </w:r>
+      <w:proofErr w:type="gramEnd"/>
+    </w:p>
+    <w:p>
+      <w:pPr>
+        <w:pStyle w:val="ListParagraph"/>
+        <w:numPr>
+          <w:ilvl w:val="1"/>
+          <w:numId w:val="1"/>
+        </w:numPr>
+        <w:tabs>
+          <w:tab w:val="left" w:pos="1545"/>
+          <w:tab w:val="left" w:pos="3935"/>
+          <w:tab w:val="left" w:pos="9468"/>
+        </w:tabs>
+        <w:spacing w:line="275" w:lineRule="exact"/>
+        <w:ind w:left="2002"/>
         <w:rPr>
           <w:sz w:val="24"/>
           <w:szCs w:val="24"/>
@@ -1499,94 +2177,64 @@
           <w:sz w:val="24"/>
           <w:szCs w:val="24"/>
         </w:rPr>
-        <w:t>child</w:t>
-      </w:r>
-      <w:r>
-        <w:rPr>
-          <w:sz w:val="24"/>
-          <w:szCs w:val="24"/>
-        </w:rPr>
-        <w:t>.name.text</w:t>
-      </w:r>
-      <w:r>
-        <w:rPr>
-          <w:sz w:val="24"/>
-          <w:szCs w:val="24"/>
-        </w:rPr>
-        <w:t>_</w:t>
-      </w:r>
-      <w:proofErr w:type="gramStart"/>
-      <w:r>
-        <w:rPr>
-          <w:sz w:val="24"/>
-          <w:szCs w:val="24"/>
-        </w:rPr>
-        <w:t>gathered</w:t>
-      </w:r>
-      <w:proofErr w:type="spellEnd"/>
-      <w:r>
-        <w:rPr>
-          <w:sz w:val="24"/>
-          <w:szCs w:val="24"/>
-        </w:rPr>
-        <w:t>(</w:t>
-      </w:r>
-      <w:proofErr w:type="gramEnd"/>
-      <w:r>
-        <w:rPr>
-          <w:sz w:val="24"/>
-          <w:szCs w:val="24"/>
-        </w:rPr>
-        <w:t>)}} born to the parties, namely: {{</w:t>
-      </w:r>
-      <w:proofErr w:type="spellStart"/>
-      <w:r>
-        <w:rPr>
-          <w:sz w:val="24"/>
-          <w:szCs w:val="24"/>
-        </w:rPr>
-        <w:t>child_with_</w:t>
-      </w:r>
-      <w:proofErr w:type="gramStart"/>
-      <w:r>
-        <w:rPr>
-          <w:sz w:val="24"/>
-          <w:szCs w:val="24"/>
-        </w:rPr>
-        <w:t>age.full</w:t>
-      </w:r>
-      <w:proofErr w:type="gramEnd"/>
-      <w:r>
-        <w:rPr>
-          <w:sz w:val="24"/>
-          <w:szCs w:val="24"/>
-        </w:rPr>
-        <w:t>_</w:t>
-      </w:r>
-      <w:proofErr w:type="gramStart"/>
-      <w:r>
-        <w:rPr>
-          <w:sz w:val="24"/>
-          <w:szCs w:val="24"/>
-        </w:rPr>
-        <w:t>names</w:t>
-      </w:r>
-      <w:proofErr w:type="spellEnd"/>
-      <w:r>
-        <w:rPr>
-          <w:sz w:val="24"/>
-          <w:szCs w:val="24"/>
-        </w:rPr>
-        <w:t>(</w:t>
-      </w:r>
-      <w:proofErr w:type="gramEnd"/>
-      <w:r>
-        <w:rPr>
-          <w:sz w:val="24"/>
-          <w:szCs w:val="24"/>
-        </w:rPr>
-        <w:t>)}}.</w:t>
-      </w:r>
+        <w:t>name_with_age</w:t>
+      </w:r>
+      <w:proofErr w:type="spellEnd"/>
+      <w:r>
+        <w:rPr>
+          <w:sz w:val="24"/>
+          <w:szCs w:val="24"/>
+        </w:rPr>
+        <w:t>(child</w:t>
+      </w:r>
+      <w:r>
+        <w:rPr>
+          <w:sz w:val="24"/>
+          <w:szCs w:val="24"/>
+        </w:rPr>
+        <w:t>)}</w:t>
+      </w:r>
+      <w:proofErr w:type="gramStart"/>
+      <w:r>
+        <w:rPr>
+          <w:sz w:val="24"/>
+          <w:szCs w:val="24"/>
+        </w:rPr>
+        <w:t>}.</w:t>
+      </w:r>
+      <w:r>
+        <w:rPr>
+          <w:sz w:val="24"/>
+          <w:szCs w:val="24"/>
+        </w:rPr>
+        <w:t>{</w:t>
+      </w:r>
+      <w:proofErr w:type="gramEnd"/>
+      <w:r>
+        <w:rPr>
+          <w:sz w:val="24"/>
+          <w:szCs w:val="24"/>
+        </w:rPr>
+        <w:t xml:space="preserve">% </w:t>
+      </w:r>
+      <w:proofErr w:type="spellStart"/>
+      <w:proofErr w:type="gramStart"/>
+      <w:r>
+        <w:rPr>
+          <w:sz w:val="24"/>
+          <w:szCs w:val="24"/>
+        </w:rPr>
+        <w:t>endfor</w:t>
+      </w:r>
+      <w:proofErr w:type="spellEnd"/>
+      <w:r>
+        <w:rPr>
+          <w:sz w:val="24"/>
+          <w:szCs w:val="24"/>
+        </w:rPr>
+        <w:t xml:space="preserve"> %}</w:t>
+      </w:r>
+      <w:proofErr w:type="gramEnd"/>
     </w:p>
     <w:p>
       <w:pPr>
@@ -1602,7 +2250,6 @@
         </w:tabs>
         <w:spacing w:line="275" w:lineRule="exact"/>
         <w:ind w:left="720" w:hanging="360"/>
-        <w:jc w:val="both"/>
         <w:rPr>
           <w:sz w:val="24"/>
           <w:szCs w:val="24"/>
@@ -1771,7 +2418,14 @@
           <w:sz w:val="24"/>
           <w:szCs w:val="24"/>
         </w:rPr>
-        <w:t>. See Uniform Order for Support, attached as Exhibit A</w:t>
+        <w:t>. See Uniform Order</w:t>
+      </w:r>
+      <w:r>
+        <w:rPr>
+          <w:sz w:val="24"/>
+          <w:szCs w:val="24"/>
+        </w:rPr>
+        <w:t xml:space="preserve"> for Support, attached as Exhibit A</w:t>
       </w:r>
       <w:r>
         <w:rPr>
@@ -1795,7 +2449,6 @@
         </w:tabs>
         <w:spacing w:line="275" w:lineRule="exact"/>
         <w:ind w:left="720" w:hanging="360"/>
-        <w:jc w:val="both"/>
         <w:rPr>
           <w:sz w:val="24"/>
           <w:szCs w:val="24"/>
@@ -1896,17 +2549,17 @@
         </w:tabs>
         <w:spacing w:line="275" w:lineRule="exact"/>
         <w:ind w:left="720" w:hanging="360"/>
-        <w:jc w:val="both"/>
-        <w:rPr>
-          <w:sz w:val="24"/>
-          <w:szCs w:val="24"/>
-        </w:rPr>
-      </w:pPr>
-      <w:r>
-        <w:rPr>
-          <w:sz w:val="24"/>
-          <w:szCs w:val="24"/>
-        </w:rPr>
+        <w:rPr>
+          <w:sz w:val="24"/>
+          <w:szCs w:val="24"/>
+        </w:rPr>
+      </w:pPr>
+      <w:r>
+        <w:rPr>
+          <w:sz w:val="24"/>
+          <w:szCs w:val="24"/>
+        </w:rPr>
+        <w:lastRenderedPageBreak/>
         <w:t>{{</w:t>
       </w:r>
       <w:proofErr w:type="spellStart"/>
@@ -1988,7 +2641,6 @@
         </w:tabs>
         <w:spacing w:line="275" w:lineRule="exact"/>
         <w:ind w:left="720" w:hanging="360"/>
-        <w:jc w:val="both"/>
         <w:rPr>
           <w:sz w:val="24"/>
           <w:szCs w:val="24"/>
@@ -2248,26 +2900,17 @@
         </w:tabs>
         <w:spacing w:line="275" w:lineRule="exact"/>
         <w:ind w:left="720" w:hanging="360"/>
-        <w:jc w:val="both"/>
-        <w:rPr>
-          <w:sz w:val="24"/>
-          <w:szCs w:val="24"/>
-        </w:rPr>
-      </w:pPr>
-      <w:r>
-        <w:rPr>
-          <w:sz w:val="24"/>
-          <w:szCs w:val="24"/>
-        </w:rPr>
-        <w:t xml:space="preserve">The lapse in payment has been in indirect contravention of the Court’s order and has </w:t>
-      </w:r>
-      <w:r>
-        <w:rPr>
-          <w:sz w:val="24"/>
-          <w:szCs w:val="24"/>
-        </w:rPr>
-        <w:lastRenderedPageBreak/>
-        <w:t>caused undue financial hardship to {{users[0].</w:t>
+        <w:rPr>
+          <w:sz w:val="24"/>
+          <w:szCs w:val="24"/>
+        </w:rPr>
+      </w:pPr>
+      <w:r>
+        <w:rPr>
+          <w:sz w:val="24"/>
+          <w:szCs w:val="24"/>
+        </w:rPr>
+        <w:t>The lapse in payment has been in indirect contravention of the Court’s order and has caused undue financial hardship to {{users[0].</w:t>
       </w:r>
       <w:proofErr w:type="spellStart"/>
       <w:r>
@@ -2316,7 +2959,6 @@
         </w:tabs>
         <w:spacing w:line="275" w:lineRule="exact"/>
         <w:ind w:left="720" w:hanging="360"/>
-        <w:jc w:val="both"/>
         <w:rPr>
           <w:sz w:val="24"/>
           <w:szCs w:val="24"/>
@@ -2392,7 +3034,6 @@
         </w:tabs>
         <w:spacing w:line="275" w:lineRule="exact"/>
         <w:ind w:left="720" w:hanging="360"/>
-        <w:jc w:val="both"/>
         <w:rPr>
           <w:sz w:val="24"/>
           <w:szCs w:val="24"/>
@@ -2468,7 +3109,6 @@
         </w:tabs>
         <w:spacing w:line="275" w:lineRule="exact"/>
         <w:ind w:left="720" w:hanging="360"/>
-        <w:jc w:val="both"/>
         <w:rPr>
           <w:sz w:val="24"/>
           <w:szCs w:val="24"/>
@@ -2506,7 +3146,6 @@
           <w:tab w:val="left" w:pos="9468"/>
         </w:tabs>
         <w:spacing w:line="275" w:lineRule="exact"/>
-        <w:jc w:val="both"/>
         <w:rPr>
           <w:sz w:val="24"/>
           <w:szCs w:val="24"/>
@@ -2521,7 +3160,6 @@
           <w:tab w:val="left" w:pos="9468"/>
         </w:tabs>
         <w:spacing w:line="275" w:lineRule="exact"/>
-        <w:jc w:val="both"/>
         <w:rPr>
           <w:sz w:val="24"/>
           <w:szCs w:val="24"/>
@@ -2616,7 +3254,6 @@
           <w:tab w:val="left" w:pos="9468"/>
         </w:tabs>
         <w:spacing w:line="275" w:lineRule="exact"/>
-        <w:jc w:val="both"/>
         <w:rPr>
           <w:sz w:val="24"/>
           <w:szCs w:val="24"/>
@@ -2637,7 +3274,6 @@
         </w:tabs>
         <w:spacing w:line="275" w:lineRule="exact"/>
         <w:ind w:left="720"/>
-        <w:jc w:val="both"/>
         <w:rPr>
           <w:sz w:val="24"/>
           <w:szCs w:val="24"/>
@@ -2738,7 +3374,6 @@
         </w:tabs>
         <w:spacing w:line="275" w:lineRule="exact"/>
         <w:ind w:left="720"/>
-        <w:jc w:val="both"/>
         <w:rPr>
           <w:sz w:val="24"/>
           <w:szCs w:val="24"/>
@@ -2899,7 +3534,6 @@
         </w:tabs>
         <w:spacing w:line="275" w:lineRule="exact"/>
         <w:ind w:left="720"/>
-        <w:jc w:val="both"/>
         <w:rPr>
           <w:sz w:val="24"/>
           <w:szCs w:val="24"/>
@@ -3053,7 +3687,6 @@
         </w:tabs>
         <w:spacing w:line="275" w:lineRule="exact"/>
         <w:ind w:left="720"/>
-        <w:jc w:val="both"/>
         <w:rPr>
           <w:sz w:val="24"/>
           <w:szCs w:val="24"/>
@@ -3081,7 +3714,6 @@
         </w:tabs>
         <w:spacing w:line="275" w:lineRule="exact"/>
         <w:ind w:left="720"/>
-        <w:jc w:val="both"/>
         <w:rPr>
           <w:sz w:val="24"/>
           <w:szCs w:val="24"/>
@@ -3103,7 +3735,6 @@
           <w:tab w:val="left" w:pos="9468"/>
         </w:tabs>
         <w:spacing w:line="275" w:lineRule="exact"/>
-        <w:jc w:val="both"/>
         <w:rPr>
           <w:sz w:val="24"/>
           <w:szCs w:val="24"/>
@@ -3138,7 +3769,7 @@
           <w:sz w:val="24"/>
           <w:szCs w:val="24"/>
         </w:rPr>
-        <w:t>case_type</w:t>
+        <w:t>violation_type</w:t>
       </w:r>
       <w:proofErr w:type="spellEnd"/>
       <w:r>
@@ -3153,14 +3784,7 @@
           <w:sz w:val="24"/>
           <w:szCs w:val="24"/>
         </w:rPr>
-        <w:t>M</w:t>
-      </w:r>
-      <w:r>
-        <w:rPr>
-          <w:sz w:val="24"/>
-          <w:szCs w:val="24"/>
-        </w:rPr>
-        <w:t>aintenance</w:t>
+        <w:t>maintain</w:t>
       </w:r>
       <w:proofErr w:type="gramStart"/>
       <w:r>
@@ -3182,7 +3806,6 @@
         </w:tabs>
         <w:spacing w:before="138" w:line="360" w:lineRule="auto"/>
         <w:ind w:left="-1" w:right="501" w:firstLine="720"/>
-        <w:jc w:val="both"/>
       </w:pPr>
       <w:r>
         <w:t>Now comes {{</w:t>
@@ -3267,7 +3890,6 @@
         </w:tabs>
         <w:spacing w:line="360" w:lineRule="auto"/>
         <w:ind w:left="-1" w:right="657"/>
-        <w:jc w:val="both"/>
       </w:pPr>
       <w:r>
         <w:t>{{</w:t>
@@ -3622,6 +4244,7 @@
           <w:sz w:val="24"/>
           <w:szCs w:val="24"/>
         </w:rPr>
+        <w:lastRenderedPageBreak/>
         <w:t>On {{</w:t>
       </w:r>
       <w:proofErr w:type="spellStart"/>
@@ -3920,15 +4543,31 @@
           <w:sz w:val="24"/>
           <w:szCs w:val="24"/>
         </w:rPr>
-        <w:t>)}} has not received a child support payment since {{maintenance_last_payment_</w:t>
-      </w:r>
-      <w:proofErr w:type="gramStart"/>
-      <w:r>
-        <w:rPr>
-          <w:sz w:val="24"/>
-          <w:szCs w:val="24"/>
-        </w:rPr>
-        <w:t>date}}.</w:t>
+        <w:t>)}} has not received a child support payment since {{</w:t>
+      </w:r>
+      <w:proofErr w:type="spellStart"/>
+      <w:r>
+        <w:rPr>
+          <w:sz w:val="24"/>
+          <w:szCs w:val="24"/>
+        </w:rPr>
+        <w:t>maintenance_last_payment_</w:t>
+      </w:r>
+      <w:proofErr w:type="gramStart"/>
+      <w:r>
+        <w:rPr>
+          <w:sz w:val="24"/>
+          <w:szCs w:val="24"/>
+        </w:rPr>
+        <w:t>date</w:t>
+      </w:r>
+      <w:proofErr w:type="spellEnd"/>
+      <w:r>
+        <w:rPr>
+          <w:sz w:val="24"/>
+          <w:szCs w:val="24"/>
+        </w:rPr>
+        <w:t>}}.</w:t>
       </w:r>
       <w:proofErr w:type="gramEnd"/>
     </w:p>
@@ -4084,7 +4723,6 @@
           <w:sz w:val="24"/>
           <w:szCs w:val="24"/>
         </w:rPr>
-        <w:lastRenderedPageBreak/>
         <w:t>{{</w:t>
       </w:r>
       <w:proofErr w:type="spellStart"/>
@@ -4614,7 +5252,6 @@
           <w:tab w:val="left" w:pos="9468"/>
         </w:tabs>
         <w:spacing w:line="275" w:lineRule="exact"/>
-        <w:jc w:val="both"/>
         <w:rPr>
           <w:sz w:val="24"/>
           <w:szCs w:val="24"/>
@@ -5046,7 +5683,6 @@
         </w:tabs>
         <w:spacing w:line="360" w:lineRule="auto"/>
         <w:ind w:left="-1" w:right="501" w:firstLine="720"/>
-        <w:jc w:val="both"/>
       </w:pPr>
       <w:r>
         <w:t>Now comes {{</w:t>
@@ -5268,7 +5904,6 @@
         </w:tabs>
         <w:spacing w:line="360" w:lineRule="auto"/>
         <w:ind w:left="720"/>
-        <w:jc w:val="both"/>
         <w:rPr>
           <w:sz w:val="24"/>
           <w:szCs w:val="24"/>
@@ -5502,6 +6137,13 @@
           <w:szCs w:val="24"/>
         </w:rPr>
         <w:t>paragraph</w:t>
+      </w:r>
+      <w:r>
+        <w:rPr>
+          <w:sz w:val="24"/>
+          <w:szCs w:val="24"/>
+        </w:rPr>
+        <w:t>s</w:t>
       </w:r>
       <w:proofErr w:type="spellEnd"/>
       <w:r>
@@ -5527,17 +6169,17 @@
         </w:tabs>
         <w:spacing w:line="360" w:lineRule="auto"/>
         <w:ind w:left="720"/>
-        <w:jc w:val="both"/>
-        <w:rPr>
-          <w:sz w:val="24"/>
-          <w:szCs w:val="24"/>
-        </w:rPr>
-      </w:pPr>
-      <w:r>
-        <w:rPr>
-          <w:sz w:val="24"/>
-          <w:szCs w:val="24"/>
-        </w:rPr>
+        <w:rPr>
+          <w:sz w:val="24"/>
+          <w:szCs w:val="24"/>
+        </w:rPr>
+      </w:pPr>
+      <w:r>
+        <w:rPr>
+          <w:sz w:val="24"/>
+          <w:szCs w:val="24"/>
+        </w:rPr>
+        <w:lastRenderedPageBreak/>
         <w:t>In paragraph {{</w:t>
       </w:r>
       <w:proofErr w:type="spellStart"/>
@@ -5663,24 +6305,14 @@
         </w:rPr>
         <w:t>{{</w:t>
       </w:r>
-      <w:proofErr w:type="spellStart"/>
-      <w:proofErr w:type="gramEnd"/>
-      <w:r>
-        <w:rPr>
-          <w:sz w:val="24"/>
-          <w:szCs w:val="24"/>
-        </w:rPr>
-        <w:t>fix_punctuation</w:t>
-      </w:r>
-      <w:proofErr w:type="spellEnd"/>
-      <w:r>
-        <w:rPr>
-          <w:sz w:val="24"/>
-          <w:szCs w:val="24"/>
-        </w:rPr>
-        <w:t>(</w:t>
-      </w:r>
-      <w:proofErr w:type="spellStart"/>
+      <w:proofErr w:type="gramEnd"/>
+      <w:r>
+        <w:rPr>
+          <w:sz w:val="24"/>
+          <w:szCs w:val="24"/>
+        </w:rPr>
+        <w:t>fix_punctuation(</w:t>
+      </w:r>
       <w:proofErr w:type="gramStart"/>
       <w:r>
         <w:rPr>
@@ -5689,8 +6321,91 @@
         </w:rPr>
         <w:t>para.requirement</w:t>
       </w:r>
-      <w:proofErr w:type="spellEnd"/>
-      <w:proofErr w:type="gramEnd"/>
+      <w:proofErr w:type="gramEnd"/>
+      <w:r>
+        <w:rPr>
+          <w:sz w:val="24"/>
+          <w:szCs w:val="24"/>
+        </w:rPr>
+        <w:t>.replace(</w:t>
+      </w:r>
+      <w:proofErr w:type="gramStart"/>
+      <w:r>
+        <w:rPr>
+          <w:sz w:val="24"/>
+          <w:szCs w:val="24"/>
+        </w:rPr>
+        <w:t>para.</w:t>
+      </w:r>
+      <w:r>
+        <w:rPr>
+          <w:sz w:val="24"/>
+          <w:szCs w:val="24"/>
+        </w:rPr>
+        <w:t>requirement</w:t>
+      </w:r>
+      <w:proofErr w:type="gramEnd"/>
+      <w:r>
+        <w:rPr>
+          <w:sz w:val="24"/>
+          <w:szCs w:val="24"/>
+        </w:rPr>
+        <w:t>[0</w:t>
+      </w:r>
+      <w:proofErr w:type="gramStart"/>
+      <w:r>
+        <w:rPr>
+          <w:sz w:val="24"/>
+          <w:szCs w:val="24"/>
+        </w:rPr>
+        <w:t>],para</w:t>
+      </w:r>
+      <w:proofErr w:type="gramEnd"/>
+      <w:r>
+        <w:rPr>
+          <w:sz w:val="24"/>
+          <w:szCs w:val="24"/>
+        </w:rPr>
+        <w:t>.</w:t>
+      </w:r>
+      <w:r>
+        <w:rPr>
+          <w:sz w:val="24"/>
+          <w:szCs w:val="24"/>
+        </w:rPr>
+        <w:t>requirement</w:t>
+      </w:r>
+      <w:r>
+        <w:rPr>
+          <w:sz w:val="24"/>
+          <w:szCs w:val="24"/>
+        </w:rPr>
+        <w:t>[0</w:t>
+      </w:r>
+      <w:proofErr w:type="gramStart"/>
+      <w:r>
+        <w:rPr>
+          <w:sz w:val="24"/>
+          <w:szCs w:val="24"/>
+        </w:rPr>
+        <w:t>].lower</w:t>
+      </w:r>
+      <w:proofErr w:type="gramEnd"/>
+      <w:r>
+        <w:rPr>
+          <w:sz w:val="24"/>
+          <w:szCs w:val="24"/>
+        </w:rPr>
+        <w:t>(),1</w:t>
+      </w:r>
+      <w:proofErr w:type="gramStart"/>
+      <w:r>
+        <w:rPr>
+          <w:sz w:val="24"/>
+          <w:szCs w:val="24"/>
+        </w:rPr>
+        <w:t>)</w:t>
+      </w:r>
       <w:r>
         <w:rPr>
           <w:sz w:val="24"/>
@@ -5698,6 +6413,7 @@
         </w:rPr>
         <w:t>)}}</w:t>
       </w:r>
+      <w:proofErr w:type="gramEnd"/>
     </w:p>
     <w:p>
       <w:pPr>
@@ -5713,7 +6429,6 @@
         </w:tabs>
         <w:spacing w:line="360" w:lineRule="auto"/>
         <w:ind w:left="720"/>
-        <w:jc w:val="both"/>
         <w:rPr>
           <w:sz w:val="24"/>
           <w:szCs w:val="24"/>
@@ -5732,7 +6447,31 @@
           <w:sz w:val="24"/>
           <w:szCs w:val="24"/>
         </w:rPr>
-        <w:t>fix_punctuation</w:t>
+        <w:t>other_parties</w:t>
+      </w:r>
+      <w:proofErr w:type="spellEnd"/>
+      <w:r>
+        <w:rPr>
+          <w:sz w:val="24"/>
+          <w:szCs w:val="24"/>
+        </w:rPr>
+        <w:t>[0].</w:t>
+      </w:r>
+      <w:proofErr w:type="spellStart"/>
+      <w:r>
+        <w:rPr>
+          <w:sz w:val="24"/>
+          <w:szCs w:val="24"/>
+        </w:rPr>
+        <w:t>name_</w:t>
+      </w:r>
+      <w:proofErr w:type="gramStart"/>
+      <w:r>
+        <w:rPr>
+          <w:sz w:val="24"/>
+          <w:szCs w:val="24"/>
+        </w:rPr>
+        <w:t>full</w:t>
       </w:r>
       <w:proofErr w:type="spellEnd"/>
       <w:r>
@@ -5742,7 +6481,72 @@
         </w:rPr>
         <w:t>(</w:t>
       </w:r>
-      <w:proofErr w:type="spellStart"/>
+      <w:proofErr w:type="gramEnd"/>
+      <w:r>
+        <w:rPr>
+          <w:sz w:val="24"/>
+          <w:szCs w:val="24"/>
+        </w:rPr>
+        <w:t>)}}</w:t>
+      </w:r>
+      <w:r>
+        <w:rPr>
+          <w:sz w:val="24"/>
+          <w:szCs w:val="24"/>
+        </w:rPr>
+        <w:t xml:space="preserve"> violated </w:t>
+      </w:r>
+      <w:r>
+        <w:rPr>
+          <w:sz w:val="24"/>
+          <w:szCs w:val="24"/>
+        </w:rPr>
+        <w:t>paragraph {{</w:t>
+      </w:r>
+      <w:proofErr w:type="spellStart"/>
+      <w:r>
+        <w:rPr>
+          <w:sz w:val="24"/>
+          <w:szCs w:val="24"/>
+        </w:rPr>
+        <w:t>para</w:t>
+      </w:r>
+      <w:r>
+        <w:rPr>
+          <w:sz w:val="24"/>
+          <w:szCs w:val="24"/>
+        </w:rPr>
+        <w:t>.name.text</w:t>
+      </w:r>
+      <w:proofErr w:type="spellEnd"/>
+      <w:r>
+        <w:rPr>
+          <w:sz w:val="24"/>
+          <w:szCs w:val="24"/>
+        </w:rPr>
+        <w:t>}} of the</w:t>
+      </w:r>
+      <w:r>
+        <w:rPr>
+          <w:sz w:val="24"/>
+          <w:szCs w:val="24"/>
+        </w:rPr>
+        <w:t xml:space="preserve"> order by: </w:t>
+      </w:r>
+      <w:r>
+        <w:rPr>
+          <w:sz w:val="24"/>
+          <w:szCs w:val="24"/>
+        </w:rPr>
+        <w:t>{{</w:t>
+      </w:r>
+      <w:r>
+        <w:rPr>
+          <w:sz w:val="24"/>
+          <w:szCs w:val="24"/>
+        </w:rPr>
+        <w:t>fix_punctuation(</w:t>
+      </w:r>
       <w:proofErr w:type="gramStart"/>
       <w:r>
         <w:rPr>
@@ -5751,8 +6555,62 @@
         </w:rPr>
         <w:t>para.violation</w:t>
       </w:r>
-      <w:proofErr w:type="spellEnd"/>
-      <w:proofErr w:type="gramEnd"/>
+      <w:proofErr w:type="gramEnd"/>
+      <w:r>
+        <w:rPr>
+          <w:sz w:val="24"/>
+          <w:szCs w:val="24"/>
+        </w:rPr>
+        <w:t>.replace(</w:t>
+      </w:r>
+      <w:proofErr w:type="gramStart"/>
+      <w:r>
+        <w:rPr>
+          <w:sz w:val="24"/>
+          <w:szCs w:val="24"/>
+        </w:rPr>
+        <w:t>para.violation</w:t>
+      </w:r>
+      <w:proofErr w:type="gramEnd"/>
+      <w:r>
+        <w:rPr>
+          <w:sz w:val="24"/>
+          <w:szCs w:val="24"/>
+        </w:rPr>
+        <w:t>[0</w:t>
+      </w:r>
+      <w:proofErr w:type="gramStart"/>
+      <w:r>
+        <w:rPr>
+          <w:sz w:val="24"/>
+          <w:szCs w:val="24"/>
+        </w:rPr>
+        <w:t>],para</w:t>
+      </w:r>
+      <w:proofErr w:type="gramEnd"/>
+      <w:r>
+        <w:rPr>
+          <w:sz w:val="24"/>
+          <w:szCs w:val="24"/>
+        </w:rPr>
+        <w:t>.violation[0</w:t>
+      </w:r>
+      <w:proofErr w:type="gramStart"/>
+      <w:r>
+        <w:rPr>
+          <w:sz w:val="24"/>
+          <w:szCs w:val="24"/>
+        </w:rPr>
+        <w:t>].lower</w:t>
+      </w:r>
+      <w:proofErr w:type="gramEnd"/>
+      <w:r>
+        <w:rPr>
+          <w:sz w:val="24"/>
+          <w:szCs w:val="24"/>
+        </w:rPr>
+        <w:t>(),1)</w:t>
+      </w:r>
       <w:r>
         <w:rPr>
           <w:sz w:val="24"/>
@@ -5777,7 +6635,6 @@
         <w:t xml:space="preserve">% </w:t>
       </w:r>
       <w:proofErr w:type="spellStart"/>
-      <w:proofErr w:type="gramStart"/>
       <w:r>
         <w:rPr>
           <w:sz w:val="24"/>
@@ -5793,7 +6650,6 @@
         </w:rPr>
         <w:t xml:space="preserve"> %}</w:t>
       </w:r>
-      <w:proofErr w:type="gramEnd"/>
     </w:p>
     <w:p>
       <w:pPr>
@@ -5809,7 +6665,6 @@
         </w:tabs>
         <w:spacing w:line="360" w:lineRule="auto"/>
         <w:ind w:left="720"/>
-        <w:jc w:val="both"/>
         <w:rPr>
           <w:sz w:val="24"/>
           <w:szCs w:val="24"/>
@@ -5868,15 +6723,7 @@
           <w:sz w:val="24"/>
           <w:szCs w:val="24"/>
         </w:rPr>
-        <w:t xml:space="preserve">)}} was willful and contumacious and </w:t>
-      </w:r>
-      <w:r>
-        <w:rPr>
-          <w:sz w:val="24"/>
-          <w:szCs w:val="24"/>
-        </w:rPr>
-        <w:lastRenderedPageBreak/>
-        <w:t>they should be found in contempt of court and sanctioned accordingly.</w:t>
+        <w:t>)}} was willful and contumacious and they should be found in contempt of court and sanctioned accordingly.</w:t>
       </w:r>
     </w:p>
     <w:p>
@@ -5887,7 +6734,6 @@
           <w:tab w:val="left" w:pos="9468"/>
         </w:tabs>
         <w:spacing w:line="275" w:lineRule="exact"/>
-        <w:jc w:val="both"/>
         <w:rPr>
           <w:sz w:val="24"/>
           <w:szCs w:val="24"/>
@@ -5981,7 +6827,6 @@
         </w:tabs>
         <w:spacing w:line="360" w:lineRule="auto"/>
         <w:ind w:left="720"/>
-        <w:jc w:val="both"/>
         <w:rPr>
           <w:sz w:val="24"/>
           <w:szCs w:val="24"/>
@@ -6031,14 +6876,30 @@
           <w:sz w:val="24"/>
           <w:szCs w:val="24"/>
         </w:rPr>
-        <w:t xml:space="preserve"> to show cause, if they have any, why they should not be held in contempt of this Court’s order</w:t>
-      </w:r>
-      <w:r>
-        <w:rPr>
-          <w:sz w:val="24"/>
-          <w:szCs w:val="24"/>
-        </w:rPr>
-        <w:t xml:space="preserve">{% if </w:t>
+        <w:t xml:space="preserve"> to show cause, if they have any, why they should not be held in contempt of this Court’s </w:t>
+      </w:r>
+      <w:proofErr w:type="gramStart"/>
+      <w:r>
+        <w:rPr>
+          <w:sz w:val="24"/>
+          <w:szCs w:val="24"/>
+        </w:rPr>
+        <w:t>order</w:t>
+      </w:r>
+      <w:r>
+        <w:rPr>
+          <w:sz w:val="24"/>
+          <w:szCs w:val="24"/>
+        </w:rPr>
+        <w:t>{%</w:t>
+      </w:r>
+      <w:proofErr w:type="gramEnd"/>
+      <w:r>
+        <w:rPr>
+          <w:sz w:val="24"/>
+          <w:szCs w:val="24"/>
+        </w:rPr>
+        <w:t xml:space="preserve"> if </w:t>
       </w:r>
       <w:proofErr w:type="spellStart"/>
       <w:r>
@@ -6109,30 +6970,14 @@
           <w:sz w:val="24"/>
           <w:szCs w:val="24"/>
         </w:rPr>
-        <w:t xml:space="preserve"> </w:t>
-      </w:r>
-      <w:proofErr w:type="gramStart"/>
-      <w:r>
-        <w:rPr>
-          <w:sz w:val="24"/>
-          <w:szCs w:val="24"/>
-        </w:rPr>
-        <w:t>endif %}</w:t>
-      </w:r>
-      <w:r>
-        <w:rPr>
-          <w:sz w:val="24"/>
-          <w:szCs w:val="24"/>
-        </w:rPr>
-        <w:t>.{%</w:t>
-      </w:r>
-      <w:proofErr w:type="gramEnd"/>
-      <w:r>
-        <w:rPr>
-          <w:sz w:val="24"/>
-          <w:szCs w:val="24"/>
-        </w:rPr>
-        <w:t xml:space="preserve"> for para in </w:t>
+        <w:t xml:space="preserve"> endif %}</w:t>
+      </w:r>
+      <w:r>
+        <w:rPr>
+          <w:sz w:val="24"/>
+          <w:szCs w:val="24"/>
+        </w:rPr>
+        <w:t xml:space="preserve">.{% for para in </w:t>
       </w:r>
       <w:proofErr w:type="spellStart"/>
       <w:r>
@@ -6149,6 +6994,13 @@
           <w:szCs w:val="24"/>
         </w:rPr>
         <w:t>paragraph</w:t>
+      </w:r>
+      <w:r>
+        <w:rPr>
+          <w:sz w:val="24"/>
+          <w:szCs w:val="24"/>
+        </w:rPr>
+        <w:t>s</w:t>
       </w:r>
       <w:proofErr w:type="spellEnd"/>
       <w:r>
@@ -6174,7 +7026,6 @@
         </w:tabs>
         <w:spacing w:line="360" w:lineRule="auto"/>
         <w:ind w:left="720"/>
-        <w:jc w:val="both"/>
         <w:rPr>
           <w:sz w:val="24"/>
           <w:szCs w:val="24"/>
@@ -6243,16 +7094,46 @@
         </w:rPr>
         <w:t>following: {{</w:t>
       </w:r>
-      <w:proofErr w:type="spellStart"/>
-      <w:proofErr w:type="gramEnd"/>
-      <w:r>
-        <w:rPr>
-          <w:sz w:val="24"/>
-          <w:szCs w:val="24"/>
-        </w:rPr>
-        <w:t>fix_punctuation</w:t>
-      </w:r>
-      <w:proofErr w:type="spellEnd"/>
+      <w:proofErr w:type="gramEnd"/>
+      <w:r>
+        <w:rPr>
+          <w:sz w:val="24"/>
+          <w:szCs w:val="24"/>
+        </w:rPr>
+        <w:t>fix_punctuation(</w:t>
+      </w:r>
+      <w:proofErr w:type="gramStart"/>
+      <w:r>
+        <w:rPr>
+          <w:sz w:val="24"/>
+          <w:szCs w:val="24"/>
+        </w:rPr>
+        <w:t>para.order</w:t>
+      </w:r>
+      <w:proofErr w:type="gramEnd"/>
+      <w:r>
+        <w:rPr>
+          <w:sz w:val="24"/>
+          <w:szCs w:val="24"/>
+        </w:rPr>
+        <w:t>_</w:t>
+      </w:r>
+      <w:proofErr w:type="gramStart"/>
+      <w:r>
+        <w:rPr>
+          <w:sz w:val="24"/>
+          <w:szCs w:val="24"/>
+        </w:rPr>
+        <w:t>request</w:t>
+      </w:r>
+      <w:r>
+        <w:rPr>
+          <w:sz w:val="24"/>
+          <w:szCs w:val="24"/>
+        </w:rPr>
+        <w:t>.replace</w:t>
+      </w:r>
+      <w:proofErr w:type="gramEnd"/>
       <w:r>
         <w:rPr>
           <w:sz w:val="24"/>
@@ -6260,24 +7141,75 @@
         </w:rPr>
         <w:t>(</w:t>
       </w:r>
-      <w:proofErr w:type="spellStart"/>
-      <w:proofErr w:type="gramStart"/>
-      <w:r>
-        <w:rPr>
-          <w:sz w:val="24"/>
-          <w:szCs w:val="24"/>
-        </w:rPr>
-        <w:t>para.order</w:t>
-      </w:r>
-      <w:proofErr w:type="gramEnd"/>
-      <w:r>
-        <w:rPr>
-          <w:sz w:val="24"/>
-          <w:szCs w:val="24"/>
-        </w:rPr>
-        <w:t>_request</w:t>
-      </w:r>
-      <w:proofErr w:type="spellEnd"/>
+      <w:proofErr w:type="gramStart"/>
+      <w:r>
+        <w:rPr>
+          <w:sz w:val="24"/>
+          <w:szCs w:val="24"/>
+        </w:rPr>
+        <w:t>para.</w:t>
+      </w:r>
+      <w:r>
+        <w:rPr>
+          <w:sz w:val="24"/>
+          <w:szCs w:val="24"/>
+        </w:rPr>
+        <w:t>order</w:t>
+      </w:r>
+      <w:proofErr w:type="gramEnd"/>
+      <w:r>
+        <w:rPr>
+          <w:sz w:val="24"/>
+          <w:szCs w:val="24"/>
+        </w:rPr>
+        <w:t>_request[0</w:t>
+      </w:r>
+      <w:proofErr w:type="gramStart"/>
+      <w:r>
+        <w:rPr>
+          <w:sz w:val="24"/>
+          <w:szCs w:val="24"/>
+        </w:rPr>
+        <w:t>],para</w:t>
+      </w:r>
+      <w:proofErr w:type="gramEnd"/>
+      <w:r>
+        <w:rPr>
+          <w:sz w:val="24"/>
+          <w:szCs w:val="24"/>
+        </w:rPr>
+        <w:t>.</w:t>
+      </w:r>
+      <w:r>
+        <w:rPr>
+          <w:sz w:val="24"/>
+          <w:szCs w:val="24"/>
+        </w:rPr>
+        <w:t>order</w:t>
+      </w:r>
+      <w:r>
+        <w:rPr>
+          <w:sz w:val="24"/>
+          <w:szCs w:val="24"/>
+        </w:rPr>
+        <w:t>_request[0</w:t>
+      </w:r>
+      <w:proofErr w:type="gramStart"/>
+      <w:r>
+        <w:rPr>
+          <w:sz w:val="24"/>
+          <w:szCs w:val="24"/>
+        </w:rPr>
+        <w:t>].lower</w:t>
+      </w:r>
+      <w:proofErr w:type="gramEnd"/>
+      <w:r>
+        <w:rPr>
+          <w:sz w:val="24"/>
+          <w:szCs w:val="24"/>
+        </w:rPr>
+        <w:t>(),1)</w:t>
+      </w:r>
       <w:r>
         <w:rPr>
           <w:sz w:val="24"/>
@@ -6334,7 +7266,6 @@
         </w:tabs>
         <w:spacing w:line="360" w:lineRule="auto"/>
         <w:ind w:left="720"/>
-        <w:jc w:val="both"/>
         <w:rPr>
           <w:sz w:val="24"/>
           <w:szCs w:val="24"/>
@@ -6362,7 +7293,6 @@
         </w:tabs>
         <w:spacing w:line="360" w:lineRule="auto"/>
         <w:ind w:left="720"/>
-        <w:jc w:val="both"/>
         <w:rPr>
           <w:sz w:val="24"/>
           <w:szCs w:val="24"/>
@@ -6400,7 +7330,6 @@
           <w:tab w:val="left" w:pos="9468"/>
         </w:tabs>
         <w:spacing w:line="360" w:lineRule="auto"/>
-        <w:jc w:val="both"/>
         <w:rPr>
           <w:sz w:val="24"/>
           <w:szCs w:val="24"/>
@@ -6819,7 +7748,7 @@
     </w:p>
     <w:tbl>
       <w:tblPr>
-        <w:tblW w:w="9372" w:type="dxa"/>
+        <w:tblW w:w="9386" w:type="dxa"/>
         <w:tblCellMar>
           <w:left w:w="0" w:type="dxa"/>
           <w:right w:w="0" w:type="dxa"/>
@@ -6828,16 +7757,21 @@
       </w:tblPr>
       <w:tblGrid>
         <w:gridCol w:w="5868"/>
-        <w:gridCol w:w="99"/>
-        <w:gridCol w:w="3405"/>
+        <w:gridCol w:w="412"/>
+        <w:gridCol w:w="2855"/>
+        <w:gridCol w:w="141"/>
+        <w:gridCol w:w="96"/>
+        <w:gridCol w:w="14"/>
       </w:tblGrid>
       <w:tr>
         <w:trPr>
+          <w:gridAfter w:val="1"/>
+          <w:wAfter w:w="14" w:type="dxa"/>
           <w:trHeight w:val="315"/>
         </w:trPr>
         <w:tc>
           <w:tcPr>
-            <w:tcW w:w="4762" w:type="dxa"/>
+            <w:tcW w:w="5868" w:type="dxa"/>
             <w:tcBorders>
               <w:bottom w:val="single" w:sz="4" w:space="0" w:color="auto"/>
             </w:tcBorders>
@@ -6964,7 +7898,7 @@
         </w:tc>
         <w:tc>
           <w:tcPr>
-            <w:tcW w:w="110" w:type="dxa"/>
+            <w:tcW w:w="412" w:type="dxa"/>
             <w:tcMar>
               <w:top w:w="30" w:type="dxa"/>
               <w:left w:w="45" w:type="dxa"/>
@@ -6985,7 +7919,8 @@
         </w:tc>
         <w:tc>
           <w:tcPr>
-            <w:tcW w:w="4500" w:type="dxa"/>
+            <w:tcW w:w="3092" w:type="dxa"/>
+            <w:gridSpan w:val="3"/>
             <w:tcBorders>
               <w:bottom w:val="single" w:sz="4" w:space="0" w:color="auto"/>
             </w:tcBorders>
@@ -7081,11 +8016,13 @@
       </w:tr>
       <w:tr>
         <w:trPr>
+          <w:gridAfter w:val="1"/>
+          <w:wAfter w:w="14" w:type="dxa"/>
           <w:trHeight w:val="315"/>
         </w:trPr>
         <w:tc>
           <w:tcPr>
-            <w:tcW w:w="4762" w:type="dxa"/>
+            <w:tcW w:w="5868" w:type="dxa"/>
             <w:tcBorders>
               <w:top w:val="single" w:sz="4" w:space="0" w:color="auto"/>
             </w:tcBorders>
@@ -7116,7 +8053,7 @@
         </w:tc>
         <w:tc>
           <w:tcPr>
-            <w:tcW w:w="110" w:type="dxa"/>
+            <w:tcW w:w="412" w:type="dxa"/>
             <w:tcMar>
               <w:top w:w="30" w:type="dxa"/>
               <w:left w:w="45" w:type="dxa"/>
@@ -7137,7 +8074,8 @@
         </w:tc>
         <w:tc>
           <w:tcPr>
-            <w:tcW w:w="4500" w:type="dxa"/>
+            <w:tcW w:w="3092" w:type="dxa"/>
+            <w:gridSpan w:val="3"/>
             <w:tcBorders>
               <w:top w:val="single" w:sz="4" w:space="0" w:color="auto"/>
             </w:tcBorders>
@@ -7169,11 +8107,13 @@
       </w:tr>
       <w:tr>
         <w:trPr>
+          <w:gridAfter w:val="1"/>
+          <w:wAfter w:w="14" w:type="dxa"/>
           <w:trHeight w:val="315"/>
         </w:trPr>
         <w:tc>
           <w:tcPr>
-            <w:tcW w:w="4762" w:type="dxa"/>
+            <w:tcW w:w="5868" w:type="dxa"/>
             <w:tcBorders>
               <w:bottom w:val="single" w:sz="4" w:space="0" w:color="auto"/>
             </w:tcBorders>
@@ -7242,7 +8182,7 @@
         </w:tc>
         <w:tc>
           <w:tcPr>
-            <w:tcW w:w="110" w:type="dxa"/>
+            <w:tcW w:w="412" w:type="dxa"/>
             <w:tcMar>
               <w:top w:w="30" w:type="dxa"/>
               <w:left w:w="45" w:type="dxa"/>
@@ -7262,7 +8202,8 @@
         </w:tc>
         <w:tc>
           <w:tcPr>
-            <w:tcW w:w="4500" w:type="dxa"/>
+            <w:tcW w:w="3092" w:type="dxa"/>
+            <w:gridSpan w:val="3"/>
             <w:tcMar>
               <w:top w:w="30" w:type="dxa"/>
               <w:left w:w="45" w:type="dxa"/>
@@ -7283,11 +8224,13 @@
       </w:tr>
       <w:tr>
         <w:trPr>
+          <w:gridAfter w:val="1"/>
+          <w:wAfter w:w="14" w:type="dxa"/>
           <w:trHeight w:val="315"/>
         </w:trPr>
         <w:tc>
           <w:tcPr>
-            <w:tcW w:w="4762" w:type="dxa"/>
+            <w:tcW w:w="5868" w:type="dxa"/>
             <w:tcBorders>
               <w:top w:val="single" w:sz="4" w:space="0" w:color="auto"/>
             </w:tcBorders>
@@ -7317,7 +8260,7 @@
         </w:tc>
         <w:tc>
           <w:tcPr>
-            <w:tcW w:w="110" w:type="dxa"/>
+            <w:tcW w:w="412" w:type="dxa"/>
             <w:tcMar>
               <w:top w:w="30" w:type="dxa"/>
               <w:left w:w="45" w:type="dxa"/>
@@ -7337,7 +8280,8 @@
         </w:tc>
         <w:tc>
           <w:tcPr>
-            <w:tcW w:w="4500" w:type="dxa"/>
+            <w:tcW w:w="3092" w:type="dxa"/>
+            <w:gridSpan w:val="3"/>
             <w:tcMar>
               <w:top w:w="30" w:type="dxa"/>
               <w:left w:w="45" w:type="dxa"/>
@@ -7358,11 +8302,13 @@
       </w:tr>
       <w:tr>
         <w:trPr>
+          <w:gridAfter w:val="1"/>
+          <w:wAfter w:w="14" w:type="dxa"/>
           <w:trHeight w:val="315"/>
         </w:trPr>
         <w:tc>
           <w:tcPr>
-            <w:tcW w:w="4762" w:type="dxa"/>
+            <w:tcW w:w="5868" w:type="dxa"/>
             <w:tcBorders>
               <w:bottom w:val="single" w:sz="4" w:space="0" w:color="auto"/>
             </w:tcBorders>
@@ -7456,7 +8402,7 @@
         </w:tc>
         <w:tc>
           <w:tcPr>
-            <w:tcW w:w="110" w:type="dxa"/>
+            <w:tcW w:w="412" w:type="dxa"/>
             <w:tcMar>
               <w:top w:w="30" w:type="dxa"/>
               <w:left w:w="45" w:type="dxa"/>
@@ -7477,7 +8423,8 @@
         </w:tc>
         <w:tc>
           <w:tcPr>
-            <w:tcW w:w="4500" w:type="dxa"/>
+            <w:tcW w:w="3092" w:type="dxa"/>
+            <w:gridSpan w:val="3"/>
             <w:tcBorders>
               <w:bottom w:val="single" w:sz="4" w:space="0" w:color="auto"/>
             </w:tcBorders>
@@ -7589,11 +8536,13 @@
       </w:tr>
       <w:tr>
         <w:trPr>
+          <w:gridAfter w:val="1"/>
+          <w:wAfter w:w="14" w:type="dxa"/>
           <w:trHeight w:val="315"/>
         </w:trPr>
         <w:tc>
           <w:tcPr>
-            <w:tcW w:w="4762" w:type="dxa"/>
+            <w:tcW w:w="5868" w:type="dxa"/>
             <w:tcBorders>
               <w:top w:val="single" w:sz="4" w:space="0" w:color="auto"/>
             </w:tcBorders>
@@ -7624,7 +8573,7 @@
         </w:tc>
         <w:tc>
           <w:tcPr>
-            <w:tcW w:w="110" w:type="dxa"/>
+            <w:tcW w:w="412" w:type="dxa"/>
             <w:tcMar>
               <w:top w:w="30" w:type="dxa"/>
               <w:left w:w="45" w:type="dxa"/>
@@ -7645,7 +8594,8 @@
         </w:tc>
         <w:tc>
           <w:tcPr>
-            <w:tcW w:w="4500" w:type="dxa"/>
+            <w:tcW w:w="3092" w:type="dxa"/>
+            <w:gridSpan w:val="3"/>
             <w:tcBorders>
               <w:top w:val="single" w:sz="4" w:space="0" w:color="auto"/>
             </w:tcBorders>
@@ -7681,7 +8631,8 @@
         </w:trPr>
         <w:tc>
           <w:tcPr>
-            <w:tcW w:w="4762" w:type="dxa"/>
+            <w:tcW w:w="9135" w:type="dxa"/>
+            <w:gridSpan w:val="3"/>
             <w:tcBorders>
               <w:bottom w:val="single" w:sz="4" w:space="0" w:color="auto"/>
             </w:tcBorders>
@@ -7752,7 +8703,7 @@
         </w:tc>
         <w:tc>
           <w:tcPr>
-            <w:tcW w:w="110" w:type="dxa"/>
+            <w:tcW w:w="141" w:type="dxa"/>
             <w:tcBorders>
               <w:bottom w:val="single" w:sz="4" w:space="0" w:color="auto"/>
             </w:tcBorders>
@@ -7763,7 +8714,6 @@
               <w:right w:w="45" w:type="dxa"/>
             </w:tcMar>
             <w:vAlign w:val="bottom"/>
-            <w:hideMark/>
           </w:tcPr>
           <w:p>
             <w:pPr>
@@ -7776,7 +8726,8 @@
         </w:tc>
         <w:tc>
           <w:tcPr>
-            <w:tcW w:w="4500" w:type="dxa"/>
+            <w:tcW w:w="110" w:type="dxa"/>
+            <w:gridSpan w:val="2"/>
             <w:tcBorders>
               <w:left w:val="nil"/>
               <w:bottom w:val="single" w:sz="4" w:space="0" w:color="auto"/>
@@ -7788,7 +8739,6 @@
               <w:right w:w="45" w:type="dxa"/>
             </w:tcMar>
             <w:vAlign w:val="bottom"/>
-            <w:hideMark/>
           </w:tcPr>
           <w:p>
             <w:pPr>
@@ -7802,11 +8752,13 @@
       </w:tr>
       <w:tr>
         <w:trPr>
+          <w:gridAfter w:val="1"/>
+          <w:wAfter w:w="14" w:type="dxa"/>
           <w:trHeight w:val="315"/>
         </w:trPr>
         <w:tc>
           <w:tcPr>
-            <w:tcW w:w="4762" w:type="dxa"/>
+            <w:tcW w:w="5868" w:type="dxa"/>
             <w:tcBorders>
               <w:top w:val="single" w:sz="4" w:space="0" w:color="auto"/>
             </w:tcBorders>
@@ -7837,7 +8789,7 @@
         </w:tc>
         <w:tc>
           <w:tcPr>
-            <w:tcW w:w="110" w:type="dxa"/>
+            <w:tcW w:w="412" w:type="dxa"/>
             <w:tcBorders>
               <w:top w:val="single" w:sz="4" w:space="0" w:color="auto"/>
             </w:tcBorders>
@@ -7861,7 +8813,8 @@
         </w:tc>
         <w:tc>
           <w:tcPr>
-            <w:tcW w:w="4500" w:type="dxa"/>
+            <w:tcW w:w="3092" w:type="dxa"/>
+            <w:gridSpan w:val="3"/>
             <w:tcBorders>
               <w:top w:val="single" w:sz="4" w:space="0" w:color="auto"/>
             </w:tcBorders>

</xml_diff>